<commit_message>
"Correction of the comments"
</commit_message>
<xml_diff>
--- a/testplans/Unit test plan.docx
+++ b/testplans/Unit test plan.docx
@@ -1382,7 +1382,55 @@
                 <w:szCs w:val="32"/>
                 <w:lang w:val="en-US"/>
               </w:rPr>
-              <w:t>element == 21.1</w:t>
+              <w:t>e</w:t>
+            </w:r>
+            <w:r>
+              <w:rPr>
+                <w:sz w:val="32"/>
+                <w:szCs w:val="32"/>
+                <w:lang w:val="en-US"/>
+              </w:rPr>
+              <w:t>lement</w:t>
+            </w:r>
+            <w:r>
+              <w:rPr>
+                <w:sz w:val="32"/>
+                <w:szCs w:val="32"/>
+                <w:lang w:val="en-US"/>
+              </w:rPr>
+              <w:t>[</w:t>
+            </w:r>
+            <w:r>
+              <w:rPr>
+                <w:sz w:val="32"/>
+                <w:szCs w:val="32"/>
+                <w:lang w:val="en-US"/>
+              </w:rPr>
+              <w:t>0</w:t>
+            </w:r>
+            <w:r>
+              <w:rPr>
+                <w:sz w:val="32"/>
+                <w:szCs w:val="32"/>
+                <w:lang w:val="en-US"/>
+              </w:rPr>
+              <w:t>]</w:t>
+            </w:r>
+            <w:r>
+              <w:rPr>
+                <w:sz w:val="32"/>
+                <w:szCs w:val="32"/>
+                <w:lang w:val="en-US"/>
+              </w:rPr>
+              <w:t>[0]</w:t>
+            </w:r>
+            <w:r>
+              <w:rPr>
+                <w:sz w:val="32"/>
+                <w:szCs w:val="32"/>
+                <w:lang w:val="en-US"/>
+              </w:rPr>
+              <w:t xml:space="preserve"> == 21.1</w:t>
             </w:r>
           </w:p>
         </w:tc>
@@ -1627,15 +1675,23 @@
                 <w:szCs w:val="32"/>
                 <w:lang w:val="en-US"/>
               </w:rPr>
-              <w:t>e</w:t>
-            </w:r>
-            <w:r>
-              <w:rPr>
-                <w:sz w:val="32"/>
-                <w:szCs w:val="32"/>
-                <w:lang w:val="en-US"/>
-              </w:rPr>
-              <w:t>lement ==</w:t>
+              <w:t>element[</w:t>
+            </w:r>
+            <w:r>
+              <w:rPr>
+                <w:sz w:val="32"/>
+                <w:szCs w:val="32"/>
+                <w:lang w:val="en-US"/>
+              </w:rPr>
+              <w:t>0][3]</w:t>
+            </w:r>
+            <w:r>
+              <w:rPr>
+                <w:sz w:val="32"/>
+                <w:szCs w:val="32"/>
+                <w:lang w:val="en-US"/>
+              </w:rPr>
+              <w:t xml:space="preserve"> ==</w:t>
             </w:r>
             <w:r>
               <w:rPr>
@@ -1897,7 +1953,23 @@
                 <w:szCs w:val="32"/>
                 <w:lang w:val="en-US"/>
               </w:rPr>
-              <w:t xml:space="preserve">lement == </w:t>
+              <w:t>lement</w:t>
+            </w:r>
+            <w:r>
+              <w:rPr>
+                <w:sz w:val="32"/>
+                <w:szCs w:val="32"/>
+                <w:lang w:val="en-US"/>
+              </w:rPr>
+              <w:t>[-1][2]</w:t>
+            </w:r>
+            <w:r>
+              <w:rPr>
+                <w:sz w:val="32"/>
+                <w:szCs w:val="32"/>
+                <w:lang w:val="en-US"/>
+              </w:rPr>
+              <w:t xml:space="preserve"> == </w:t>
             </w:r>
             <w:r>
               <w:rPr>

</xml_diff>